<commit_message>
add workable plots for comparison
</commit_message>
<xml_diff>
--- a/_book/Quarto-debug-figure-path.docx
+++ b/_book/Quarto-debug-figure-path.docx
@@ -88,7 +88,7 @@
         </w:p>
       </w:sdtContent>
     </w:sdt>
-    <w:bookmarkStart w:id="21" w:name="preface"/>
+    <w:bookmarkStart w:id="26" w:name="preface"/>
     <w:p>
       <w:pPr>
         <w:pStyle w:val="Heading1"/>
@@ -173,8 +173,137 @@
         <w:t xml:space="preserve">[1] 2</w:t>
       </w:r>
     </w:p>
-    <w:bookmarkEnd w:id="21"/>
-    <w:bookmarkStart w:id="26" w:name="introduction"/>
+    <w:bookmarkStart w:id="25" w:name="plot"/>
+    <w:p>
+      <w:pPr>
+        <w:pStyle w:val="Heading2"/>
+      </w:pPr>
+      <w:r>
+        <w:t xml:space="preserve">Plot</w:t>
+      </w:r>
+    </w:p>
+    <w:p>
+      <w:pPr>
+        <w:pStyle w:val="SourceCode"/>
+      </w:pPr>
+      <w:r>
+        <w:rPr>
+          <w:rStyle w:val="FunctionTok"/>
+        </w:rPr>
+        <w:t xml:space="preserve">plot</w:t>
+      </w:r>
+      <w:r>
+        <w:rPr>
+          <w:rStyle w:val="NormalTok"/>
+        </w:rPr>
+        <w:t xml:space="preserve">(iris</w:t>
+      </w:r>
+      <w:r>
+        <w:rPr>
+          <w:rStyle w:val="SpecialCharTok"/>
+        </w:rPr>
+        <w:t xml:space="preserve">$</w:t>
+      </w:r>
+      <w:r>
+        <w:rPr>
+          <w:rStyle w:val="NormalTok"/>
+        </w:rPr>
+        <w:t xml:space="preserve">Sepal.Length, iris</w:t>
+      </w:r>
+      <w:r>
+        <w:rPr>
+          <w:rStyle w:val="SpecialCharTok"/>
+        </w:rPr>
+        <w:t xml:space="preserve">$</w:t>
+      </w:r>
+      <w:r>
+        <w:rPr>
+          <w:rStyle w:val="NormalTok"/>
+        </w:rPr>
+        <w:t xml:space="preserve">Sepal.Width)</w:t>
+      </w:r>
+    </w:p>
+    <w:tbl>
+      <w:tblPr>
+        <w:tblStyle w:val="Table"/>
+        <w:tblW w:type="pct" w:w="5000"/>
+        <w:tblLook w:firstRow="0" w:lastRow="0" w:firstColumn="0" w:lastColumn="0" w:noHBand="0" w:noVBand="0" w:val="0000"/>
+      </w:tblPr>
+      <w:tblGrid>
+        <w:gridCol w:w="7920"/>
+      </w:tblGrid>
+      <w:tr>
+        <w:tc>
+          <w:tcPr/>
+          <w:bookmarkStart w:id="24" w:name="fig-iris-ok"/>
+          <w:p>
+            <w:pPr>
+              <w:pStyle w:val="Figure"/>
+              <w:jc w:val="center"/>
+            </w:pPr>
+            <w:r>
+              <w:drawing>
+                <wp:inline>
+                  <wp:extent cx="5334000" cy="4267200"/>
+                  <wp:effectExtent b="0" l="0" r="0" t="0"/>
+                  <wp:docPr descr="" title="" id="22" name="Picture"/>
+                  <a:graphic>
+                    <a:graphicData uri="http://schemas.openxmlformats.org/drawingml/2006/picture">
+                      <pic:pic>
+                        <pic:nvPicPr>
+                          <pic:cNvPr descr="index_files/figure-docx/fig-iris-ok-1.png" id="23" name="Picture"/>
+                          <pic:cNvPicPr>
+                            <a:picLocks noChangeArrowheads="1" noChangeAspect="1"/>
+                          </pic:cNvPicPr>
+                        </pic:nvPicPr>
+                        <pic:blipFill>
+                          <a:blip r:embed="rId21"/>
+                          <a:stretch>
+                            <a:fillRect/>
+                          </a:stretch>
+                        </pic:blipFill>
+                        <pic:spPr bwMode="auto">
+                          <a:xfrm>
+                            <a:off x="0" y="0"/>
+                            <a:ext cx="5334000" cy="4267200"/>
+                          </a:xfrm>
+                          <a:prstGeom prst="rect">
+                            <a:avLst/>
+                          </a:prstGeom>
+                          <a:noFill/>
+                          <a:ln w="9525">
+                            <a:noFill/>
+                            <a:headEnd/>
+                            <a:tailEnd/>
+                          </a:ln>
+                        </pic:spPr>
+                      </pic:pic>
+                    </a:graphicData>
+                  </a:graphic>
+                </wp:inline>
+              </w:drawing>
+            </w:r>
+          </w:p>
+          <w:p>
+            <w:pPr>
+              <w:jc w:val="center"/>
+            </w:pPr>
+            <w:pPr>
+              <w:jc w:val="start"/>
+              <w:spacing w:before="200"/>
+              <w:pStyle w:val="ImageCaption"/>
+            </w:pPr>
+            <w:r>
+              <w:t xml:space="preserve">Figure 1: Sepal Length vs Sepal Width</w:t>
+            </w:r>
+          </w:p>
+          <w:bookmarkEnd w:id="24"/>
+        </w:tc>
+      </w:tr>
+    </w:tbl>
+    <w:bookmarkEnd w:id="25"/>
+    <w:bookmarkEnd w:id="26"/>
+    <w:bookmarkStart w:id="31" w:name="introduction"/>
     <w:p>
       <w:pPr>
         <w:pStyle w:val="Heading1"/>
@@ -260,7 +389,7 @@
         <w:t xml:space="preserve">[1] 2</w:t>
       </w:r>
     </w:p>
-    <w:bookmarkStart w:id="25" w:name="plot"/>
+    <w:bookmarkStart w:id="30" w:name="plot-1"/>
     <w:p>
       <w:pPr>
         <w:pStyle w:val="Heading2"/>
@@ -354,8 +483,8 @@
         <w:t xml:space="preserve">[WARNING] Could not fetch resource intro_files/figure-docx/fig-cars-1.png: replacing image with description</w:t>
       </w:r>
     </w:p>
-    <w:bookmarkStart w:id="24" w:name="refs"/>
-    <w:bookmarkStart w:id="23" w:name="ref-knuth84"/>
+    <w:bookmarkStart w:id="29" w:name="refs"/>
+    <w:bookmarkStart w:id="28" w:name="ref-knuth84"/>
     <w:p>
       <w:pPr>
         <w:pStyle w:val="Bibliography"/>
@@ -388,7 +517,7 @@
       <w:r>
         <w:t xml:space="preserve"> </w:t>
       </w:r>
-      <w:hyperlink r:id="rId22">
+      <w:hyperlink r:id="rId27">
         <w:r>
           <w:rPr>
             <w:rStyle w:val="Hyperlink"/>
@@ -400,10 +529,10 @@
         <w:t xml:space="preserve">.</w:t>
       </w:r>
     </w:p>
-    <w:bookmarkEnd w:id="23"/>
-    <w:bookmarkEnd w:id="24"/>
-    <w:bookmarkEnd w:id="25"/>
-    <w:bookmarkEnd w:id="26"/>
+    <w:bookmarkEnd w:id="28"/>
+    <w:bookmarkEnd w:id="29"/>
+    <w:bookmarkEnd w:id="30"/>
+    <w:bookmarkEnd w:id="31"/>
     <w:sectPr/>
   </w:body>
 </w:document>

</xml_diff>